<commit_message>
added logos and rmd files
</commit_message>
<xml_diff>
--- a/ai-for-businesses/ai-for-businesses-outline-eng.docx
+++ b/ai-for-businesses/ai-for-businesses-outline-eng.docx
@@ -142,6 +142,67 @@
         </w:rPr>
         <w:t xml:space="preserve"> What do they now offer in business problems? What are the challenges companies face? How should the stakeholders expect from AI projects and AI-powered products? These are the main questions we are going to highlight and clarify.</w:t>
       </w:r>
+      <w:r>
+        <w:rPr>
+          <w:rFonts w:ascii="Arial" w:hAnsi="Arial" w:cs="Arial"/>
+          <w:sz w:val="24"/>
+          <w:szCs w:val="24"/>
+          <w:lang w:val="tr-TR"/>
+        </w:rPr>
+        <w:br/>
+      </w:r>
+      <w:r>
+        <w:rPr>
+          <w:rFonts w:ascii="Arial" w:hAnsi="Arial" w:cs="Arial"/>
+          <w:sz w:val="24"/>
+          <w:szCs w:val="24"/>
+          <w:lang w:val="tr-TR"/>
+        </w:rPr>
+        <w:br/>
+        <w:t>Some facts before the start:</w:t>
+      </w:r>
+    </w:p>
+    <w:p>
+      <w:pPr>
+        <w:pStyle w:val="ListParagraph"/>
+        <w:numPr>
+          <w:ilvl w:val="0"/>
+          <w:numId w:val="8"/>
+        </w:numPr>
+        <w:rPr>
+          <w:rFonts w:ascii="Arial" w:hAnsi="Arial" w:cs="Arial"/>
+          <w:sz w:val="24"/>
+          <w:szCs w:val="24"/>
+          <w:lang w:val="tr-TR"/>
+        </w:rPr>
+      </w:pPr>
+      <w:r>
+        <w:rPr>
+          <w:rFonts w:ascii="Arial" w:hAnsi="Arial" w:cs="Arial"/>
+          <w:sz w:val="24"/>
+          <w:szCs w:val="24"/>
+          <w:lang w:val="tr-TR"/>
+        </w:rPr>
+        <w:t>“</w:t>
+      </w:r>
+      <w:r>
+        <w:rPr>
+          <w:rFonts w:ascii="Arial" w:hAnsi="Arial" w:cs="Arial"/>
+          <w:sz w:val="24"/>
+          <w:szCs w:val="24"/>
+          <w:shd w:val="clear" w:color="auto" w:fill="FFFFFF"/>
+        </w:rPr>
+        <w:t>The results of this year’s McKinsey Global Survey on artificial intelligence (AI) suggest that organizations are using AI as a tool for generating value. Increasingly, that value is coming in the form of revenues. A small contingent of respondents coming from a variety of industries attribute 20 percent or more of their organizations’ earnings before interest and taxes (EBIT) to AI. These companies plan to invest even more in AI in response to the COVID-19 pandemic and its acceleration of all things digital.</w:t>
+      </w:r>
+      <w:r>
+        <w:rPr>
+          <w:rFonts w:ascii="Arial" w:hAnsi="Arial" w:cs="Arial"/>
+          <w:sz w:val="24"/>
+          <w:szCs w:val="24"/>
+          <w:shd w:val="clear" w:color="auto" w:fill="FFFFFF"/>
+        </w:rPr>
+        <w:t>” [6]</w:t>
+      </w:r>
     </w:p>
     <w:p>
       <w:pPr>
@@ -285,7 +346,25 @@
           <w:szCs w:val="24"/>
           <w:lang w:val="tr-TR"/>
         </w:rPr>
-        <w:t xml:space="preserve"> frame AI under three categories: process automation, cognitive insight</w:t>
+        <w:t xml:space="preserve"> frame AI under three categories: process automation</w:t>
+      </w:r>
+      <w:r>
+        <w:rPr>
+          <w:rFonts w:ascii="Arial" w:hAnsi="Arial" w:cs="Arial"/>
+          <w:sz w:val="24"/>
+          <w:szCs w:val="24"/>
+          <w:lang w:val="tr-TR"/>
+        </w:rPr>
+        <w:t xml:space="preserve"> (RPA)</w:t>
+      </w:r>
+      <w:r>
+        <w:rPr>
+          <w:rFonts w:ascii="Arial" w:hAnsi="Arial" w:cs="Arial"/>
+          <w:sz w:val="24"/>
+          <w:szCs w:val="24"/>
+          <w:lang w:val="tr-TR"/>
+        </w:rPr>
+        <w:t>, cognitive insight</w:t>
       </w:r>
       <w:r>
         <w:rPr>
@@ -489,6 +568,7 @@
           <w:szCs w:val="24"/>
           <w:lang w:val="tr-TR"/>
         </w:rPr>
+        <w:lastRenderedPageBreak/>
         <w:drawing>
           <wp:anchor distT="0" distB="0" distL="114300" distR="114300" simplePos="0" relativeHeight="251658240" behindDoc="1" locked="0" layoutInCell="1" allowOverlap="1" wp14:anchorId="6AC91ACF" wp14:editId="0B8074D9">
             <wp:simplePos x="0" y="0"/>
@@ -721,7 +801,6 @@
           <w:szCs w:val="24"/>
           <w:lang w:val="tr-TR"/>
         </w:rPr>
-        <w:lastRenderedPageBreak/>
         <w:t>“Information-intensive domains such as marketing, health care, financial services, education, and professional services could become simultaneously more valuable and less expensive to society.”</w:t>
       </w:r>
       <w:r>
@@ -828,6 +907,7 @@
           <w:szCs w:val="24"/>
           <w:lang w:val="tr-TR"/>
         </w:rPr>
+        <w:lastRenderedPageBreak/>
         <w:drawing>
           <wp:anchor distT="0" distB="0" distL="114300" distR="114300" simplePos="0" relativeHeight="251659264" behindDoc="1" locked="0" layoutInCell="1" allowOverlap="1" wp14:anchorId="1A7A2BA9" wp14:editId="4D765539">
             <wp:simplePos x="0" y="0"/>
@@ -1312,17 +1392,7 @@
           <w:szCs w:val="24"/>
           <w:shd w:val="clear" w:color="auto" w:fill="FFFFFF"/>
         </w:rPr>
-        <w:t xml:space="preserve">Given the scarcity of cognitive technology talent, most organizations should establish a pool of resources—perhaps in a centralized function such as IT or strategy—and make experts available to high-priority projects throughout the </w:t>
-      </w:r>
-      <w:r>
-        <w:rPr>
-          <w:rFonts w:ascii="Arial" w:hAnsi="Arial" w:cs="Arial"/>
-          <w:sz w:val="24"/>
-          <w:szCs w:val="24"/>
-          <w:shd w:val="clear" w:color="auto" w:fill="FFFFFF"/>
-        </w:rPr>
-        <w:lastRenderedPageBreak/>
-        <w:t>organization.”</w:t>
+        <w:t>Given the scarcity of cognitive technology talent, most organizations should establish a pool of resources—perhaps in a centralized function such as IT or strategy—and make experts available to high-priority projects throughout the organization.”</w:t>
       </w:r>
       <w:r>
         <w:rPr>
@@ -1452,6 +1522,15 @@
           <w:lang w:val="tr-TR"/>
         </w:rPr>
         <w:br/>
+      </w:r>
+      <w:r>
+        <w:rPr>
+          <w:rFonts w:ascii="Arial" w:hAnsi="Arial" w:cs="Arial"/>
+          <w:sz w:val="24"/>
+          <w:szCs w:val="24"/>
+          <w:lang w:val="tr-TR"/>
+        </w:rPr>
+        <w:lastRenderedPageBreak/>
         <w:t xml:space="preserve">** Inadequate firepower: there </w:t>
       </w:r>
       <w:r>
@@ -1949,33 +2028,92 @@
           <w:shd w:val="clear" w:color="auto" w:fill="FFFFFF"/>
         </w:rPr>
       </w:pPr>
-      <w:r>
-        <w:rPr>
-          <w:rFonts w:ascii="Arial" w:hAnsi="Arial" w:cs="Arial"/>
-          <w:sz w:val="24"/>
-          <w:szCs w:val="24"/>
-          <w:lang w:val="tr-TR"/>
-        </w:rPr>
-        <w:t>[5] highlights the challenge of changing the company’s culture rather than the technological capabilities.</w:t>
-      </w:r>
-      <w:r>
-        <w:rPr>
-          <w:rFonts w:ascii="Arial" w:hAnsi="Arial" w:cs="Arial"/>
-          <w:sz w:val="24"/>
-          <w:szCs w:val="24"/>
-          <w:lang w:val="tr-TR"/>
-        </w:rPr>
-        <w:t xml:space="preserve"> Most of the projects are stuck at ad-hoc pilots, and transitions </w:t>
-      </w:r>
-      <w:r>
-        <w:rPr>
-          <w:rFonts w:ascii="Arial" w:hAnsi="Arial" w:cs="Arial"/>
-          <w:sz w:val="24"/>
-          <w:szCs w:val="24"/>
-          <w:lang w:val="tr-TR"/>
-        </w:rPr>
-        <w:lastRenderedPageBreak/>
-        <w:t>are too slow because of cultural and organizational barriers.</w:t>
+    </w:p>
+    <w:p>
+      <w:pPr>
+        <w:rPr>
+          <w:rFonts w:ascii="Arial" w:hAnsi="Arial" w:cs="Arial"/>
+          <w:b/>
+          <w:bCs/>
+          <w:sz w:val="24"/>
+          <w:szCs w:val="24"/>
+          <w:lang w:val="tr-TR"/>
+        </w:rPr>
+      </w:pPr>
+      <w:r>
+        <w:rPr>
+          <w:rFonts w:ascii="Arial" w:hAnsi="Arial" w:cs="Arial"/>
+          <w:b/>
+          <w:bCs/>
+          <w:sz w:val="24"/>
+          <w:szCs w:val="24"/>
+          <w:lang w:val="tr-TR"/>
+        </w:rPr>
+        <w:t>What should business</w:t>
+      </w:r>
+      <w:r>
+        <w:rPr>
+          <w:rFonts w:ascii="Arial" w:hAnsi="Arial" w:cs="Arial"/>
+          <w:b/>
+          <w:bCs/>
+          <w:sz w:val="24"/>
+          <w:szCs w:val="24"/>
+          <w:lang w:val="tr-TR"/>
+        </w:rPr>
+        <w:t xml:space="preserve"> managers</w:t>
+      </w:r>
+      <w:r>
+        <w:rPr>
+          <w:rFonts w:ascii="Arial" w:hAnsi="Arial" w:cs="Arial"/>
+          <w:b/>
+          <w:bCs/>
+          <w:sz w:val="24"/>
+          <w:szCs w:val="24"/>
+          <w:lang w:val="tr-TR"/>
+        </w:rPr>
+        <w:t xml:space="preserve"> expect from an AI project? Wh</w:t>
+      </w:r>
+      <w:r>
+        <w:rPr>
+          <w:rFonts w:ascii="Arial" w:hAnsi="Arial" w:cs="Arial"/>
+          <w:b/>
+          <w:bCs/>
+          <w:sz w:val="24"/>
+          <w:szCs w:val="24"/>
+          <w:lang w:val="tr-TR"/>
+        </w:rPr>
+        <w:t>ich points</w:t>
+      </w:r>
+      <w:r>
+        <w:rPr>
+          <w:rFonts w:ascii="Arial" w:hAnsi="Arial" w:cs="Arial"/>
+          <w:b/>
+          <w:bCs/>
+          <w:sz w:val="24"/>
+          <w:szCs w:val="24"/>
+          <w:lang w:val="tr-TR"/>
+        </w:rPr>
+        <w:t xml:space="preserve"> are to consider?</w:t>
+      </w:r>
+    </w:p>
+    <w:p>
+      <w:pPr>
+        <w:rPr>
+          <w:rFonts w:ascii="Arial" w:hAnsi="Arial" w:cs="Arial"/>
+          <w:color w:val="282828"/>
+          <w:sz w:val="24"/>
+          <w:szCs w:val="24"/>
+          <w:shd w:val="clear" w:color="auto" w:fill="FFFFFF"/>
+        </w:rPr>
+      </w:pPr>
+      <w:r>
+        <w:rPr>
+          <w:rFonts w:ascii="Arial" w:hAnsi="Arial" w:cs="Arial"/>
+          <w:sz w:val="24"/>
+          <w:szCs w:val="24"/>
+          <w:lang w:val="tr-TR"/>
+        </w:rPr>
+        <w:t>[5] highlights the challenge of changing the company’s culture rather than the technological capabilities. Most of the projects are stuck at ad-hoc pilots, and transitions are too slow because of cultural and organizational barriers.</w:t>
       </w:r>
       <w:r>
         <w:rPr>
@@ -2004,7 +2142,7 @@
           <w:szCs w:val="24"/>
           <w:shd w:val="clear" w:color="auto" w:fill="FFFFFF"/>
         </w:rPr>
-        <w:t>One of the biggest mistakes leaders make is to view AI as a plug-and-play technology with immediate returns.</w:t>
+        <w:t>One of the biggest mistakes leaders make is to view AI as a plug-and-play technology with immediate returns.”</w:t>
       </w:r>
       <w:r>
         <w:rPr>
@@ -2014,9 +2152,296 @@
           <w:szCs w:val="24"/>
           <w:shd w:val="clear" w:color="auto" w:fill="FFFFFF"/>
         </w:rPr>
+        <w:t xml:space="preserve"> [5] </w:t>
+      </w:r>
+      <w:r>
+        <w:rPr>
+          <w:rFonts w:ascii="Arial" w:hAnsi="Arial" w:cs="Arial"/>
+          <w:color w:val="282828"/>
+          <w:sz w:val="24"/>
+          <w:szCs w:val="24"/>
+          <w:shd w:val="clear" w:color="auto" w:fill="FFFFFF"/>
+        </w:rPr>
+        <w:t>“While cutting-edge technology and talent are certainly needed, it’s equally important to align a company’s culture, structure, and ways of working to support broad AI adoption.”</w:t>
+      </w:r>
+      <w:r>
+        <w:rPr>
+          <w:rFonts w:ascii="Arial" w:hAnsi="Arial" w:cs="Arial"/>
+          <w:color w:val="282828"/>
+          <w:sz w:val="24"/>
+          <w:szCs w:val="24"/>
+          <w:shd w:val="clear" w:color="auto" w:fill="FFFFFF"/>
+        </w:rPr>
+        <w:t xml:space="preserve"> [5]</w:t>
+      </w:r>
+      <w:r>
+        <w:rPr>
+          <w:rFonts w:ascii="Arial" w:hAnsi="Arial" w:cs="Arial"/>
+          <w:color w:val="282828"/>
+          <w:sz w:val="24"/>
+          <w:szCs w:val="24"/>
+          <w:shd w:val="clear" w:color="auto" w:fill="FFFFFF"/>
+        </w:rPr>
+        <w:br/>
+      </w:r>
+      <w:r>
+        <w:rPr>
+          <w:rFonts w:ascii="Arial" w:hAnsi="Arial" w:cs="Arial"/>
+          <w:color w:val="282828"/>
+          <w:sz w:val="24"/>
+          <w:szCs w:val="24"/>
+          <w:shd w:val="clear" w:color="auto" w:fill="FFFFFF"/>
+        </w:rPr>
+        <w:lastRenderedPageBreak/>
+        <w:br/>
+        <w:t>To scale up AI, companies must make three shifts:</w:t>
+      </w:r>
+    </w:p>
+    <w:p>
+      <w:pPr>
+        <w:rPr>
+          <w:rFonts w:ascii="Arial" w:hAnsi="Arial" w:cs="Arial"/>
+          <w:color w:val="282828"/>
+          <w:sz w:val="24"/>
+          <w:szCs w:val="24"/>
+          <w:shd w:val="clear" w:color="auto" w:fill="FFFFFF"/>
+        </w:rPr>
+      </w:pPr>
+      <w:r>
+        <w:rPr>
+          <w:rFonts w:ascii="Arial" w:hAnsi="Arial" w:cs="Arial"/>
+          <w:color w:val="282828"/>
+          <w:sz w:val="24"/>
+          <w:szCs w:val="24"/>
+          <w:shd w:val="clear" w:color="auto" w:fill="FFFFFF"/>
+        </w:rPr>
+        <w:t>- From siloed work to interdisciplinary collaboration (take the full workflow into consideration)</w:t>
+      </w:r>
+    </w:p>
+    <w:p>
+      <w:pPr>
+        <w:rPr>
+          <w:rFonts w:ascii="Arial" w:hAnsi="Arial" w:cs="Arial"/>
+          <w:color w:val="282828"/>
+          <w:sz w:val="24"/>
+          <w:szCs w:val="24"/>
+          <w:shd w:val="clear" w:color="auto" w:fill="FFFFFF"/>
+        </w:rPr>
+      </w:pPr>
+      <w:r>
+        <w:rPr>
+          <w:rFonts w:ascii="Arial" w:hAnsi="Arial" w:cs="Arial"/>
+          <w:color w:val="282828"/>
+          <w:sz w:val="24"/>
+          <w:szCs w:val="24"/>
+          <w:shd w:val="clear" w:color="auto" w:fill="FFFFFF"/>
+        </w:rPr>
+        <w:t>- From experience-based, leader-driven decision making to data-driven decision making at the front line (invest in education and adoption)</w:t>
+      </w:r>
+    </w:p>
+    <w:p>
+      <w:pPr>
+        <w:rPr>
+          <w:rFonts w:ascii="Arial" w:hAnsi="Arial" w:cs="Arial"/>
+          <w:color w:val="282828"/>
+          <w:sz w:val="24"/>
+          <w:szCs w:val="24"/>
+          <w:shd w:val="clear" w:color="auto" w:fill="FFFFFF"/>
+        </w:rPr>
+      </w:pPr>
+      <w:r>
+        <w:rPr>
+          <w:rFonts w:ascii="Arial" w:hAnsi="Arial" w:cs="Arial"/>
+          <w:color w:val="282828"/>
+          <w:sz w:val="24"/>
+          <w:szCs w:val="24"/>
+          <w:shd w:val="clear" w:color="auto" w:fill="FFFFFF"/>
+        </w:rPr>
+        <w:t>- From rigid and risk-averse to agile, experimental, and adaptable (normalize failure)</w:t>
+      </w:r>
+    </w:p>
+    <w:p>
+      <w:pPr>
+        <w:rPr>
+          <w:rFonts w:ascii="Arial" w:hAnsi="Arial" w:cs="Arial"/>
+          <w:color w:val="282828"/>
+          <w:sz w:val="24"/>
+          <w:szCs w:val="24"/>
+          <w:shd w:val="clear" w:color="auto" w:fill="FFFFFF"/>
+        </w:rPr>
+      </w:pPr>
+      <w:r>
+        <w:rPr>
+          <w:rFonts w:ascii="Arial" w:hAnsi="Arial" w:cs="Arial"/>
+          <w:color w:val="282828"/>
+          <w:sz w:val="24"/>
+          <w:szCs w:val="24"/>
+          <w:shd w:val="clear" w:color="auto" w:fill="FFFFFF"/>
+        </w:rPr>
+        <w:t>Leaders need to tell a compelling story to employees to convince them AI will assist their job rather than taking it</w:t>
+      </w:r>
+      <w:proofErr w:type="gramStart"/>
+      <w:r>
+        <w:rPr>
+          <w:rFonts w:ascii="Arial" w:hAnsi="Arial" w:cs="Arial"/>
+          <w:color w:val="282828"/>
+          <w:sz w:val="24"/>
+          <w:szCs w:val="24"/>
+          <w:shd w:val="clear" w:color="auto" w:fill="FFFFFF"/>
+        </w:rPr>
+        <w:t>. ”</w:t>
+      </w:r>
+      <w:proofErr w:type="gramEnd"/>
+      <w:r>
+        <w:rPr>
+          <w:rFonts w:ascii="Georgia" w:hAnsi="Georgia"/>
+          <w:color w:val="282828"/>
+          <w:sz w:val="27"/>
+          <w:szCs w:val="27"/>
+          <w:shd w:val="clear" w:color="auto" w:fill="FFFFFF"/>
+        </w:rPr>
+        <w:t xml:space="preserve"> </w:t>
+      </w:r>
+      <w:r>
+        <w:rPr>
+          <w:rFonts w:ascii="Arial" w:hAnsi="Arial" w:cs="Arial"/>
+          <w:color w:val="282828"/>
+          <w:sz w:val="24"/>
+          <w:szCs w:val="24"/>
+          <w:shd w:val="clear" w:color="auto" w:fill="FFFFFF"/>
+        </w:rPr>
+        <w:t>(</w:t>
+      </w:r>
+      <w:hyperlink r:id="rId9" w:tgtFrame="_blank" w:history="1">
+        <w:r>
+          <w:rPr>
+            <w:rStyle w:val="Hyperlink"/>
+            <w:rFonts w:ascii="Arial" w:hAnsi="Arial" w:cs="Arial"/>
+            <w:color w:val="282828"/>
+            <w:sz w:val="24"/>
+            <w:szCs w:val="24"/>
+            <w:shd w:val="clear" w:color="auto" w:fill="FFFFFF"/>
+          </w:rPr>
+          <w:t>Our research</w:t>
+        </w:r>
+      </w:hyperlink>
+      <w:r>
+        <w:rPr>
+          <w:rFonts w:ascii="Arial" w:hAnsi="Arial" w:cs="Arial"/>
+          <w:color w:val="282828"/>
+          <w:sz w:val="24"/>
+          <w:szCs w:val="24"/>
+          <w:shd w:val="clear" w:color="auto" w:fill="FFFFFF"/>
+        </w:rPr>
+        <w:t> shows that the majority of workers will need to adapt to using AI rather than be replaced by AI.)” [5]</w:t>
+      </w:r>
+      <w:r>
+        <w:rPr>
+          <w:rFonts w:ascii="Arial" w:hAnsi="Arial" w:cs="Arial"/>
+          <w:color w:val="282828"/>
+          <w:sz w:val="24"/>
+          <w:szCs w:val="24"/>
+          <w:shd w:val="clear" w:color="auto" w:fill="FFFFFF"/>
+        </w:rPr>
+        <w:t xml:space="preserve"> A relationship manager who thinks AI can’t substitute humans in understanding the customer may also hamper the processes.</w:t>
+      </w:r>
+    </w:p>
+    <w:p>
+      <w:pPr>
+        <w:rPr>
+          <w:rFonts w:ascii="Arial" w:hAnsi="Arial" w:cs="Arial"/>
+          <w:color w:val="282828"/>
+          <w:sz w:val="24"/>
+          <w:szCs w:val="24"/>
+          <w:shd w:val="clear" w:color="auto" w:fill="FFFFFF"/>
+        </w:rPr>
+      </w:pPr>
+      <w:r>
+        <w:rPr>
+          <w:rFonts w:ascii="Arial" w:hAnsi="Arial" w:cs="Arial"/>
+          <w:color w:val="282828"/>
+          <w:sz w:val="24"/>
+          <w:szCs w:val="24"/>
+          <w:shd w:val="clear" w:color="auto" w:fill="FFFFFF"/>
+        </w:rPr>
+        <w:t>“</w:t>
+      </w:r>
+      <w:r>
+        <w:rPr>
+          <w:rFonts w:ascii="Arial" w:hAnsi="Arial" w:cs="Arial"/>
+          <w:color w:val="282828"/>
+          <w:sz w:val="24"/>
+          <w:szCs w:val="24"/>
+          <w:shd w:val="clear" w:color="auto" w:fill="FFFFFF"/>
+        </w:rPr>
+        <w:t>In other cases, siloed processes can inhibit the broad adoption of AI. Organizations that assign budgets by function or business unit may struggle to assemble interdisciplinary agile teams, for example.</w:t>
+      </w:r>
+      <w:r>
+        <w:rPr>
+          <w:rFonts w:ascii="Arial" w:hAnsi="Arial" w:cs="Arial"/>
+          <w:color w:val="282828"/>
+          <w:sz w:val="24"/>
+          <w:szCs w:val="24"/>
+          <w:shd w:val="clear" w:color="auto" w:fill="FFFFFF"/>
+        </w:rPr>
+        <w:t xml:space="preserve">” [5] Budgeting at least as much for integration and adoption as for technology is crucial. “90% of the companies that had engaged in successful scaling practices had spent more than half of their analytics budgets on activities that drove adoption, such as workflow design, communication, and </w:t>
+      </w:r>
+      <w:proofErr w:type="gramStart"/>
+      <w:r>
+        <w:rPr>
+          <w:rFonts w:ascii="Arial" w:hAnsi="Arial" w:cs="Arial"/>
+          <w:color w:val="282828"/>
+          <w:sz w:val="24"/>
+          <w:szCs w:val="24"/>
+          <w:shd w:val="clear" w:color="auto" w:fill="FFFFFF"/>
+        </w:rPr>
+        <w:t>training.“</w:t>
+      </w:r>
+      <w:proofErr w:type="gramEnd"/>
+    </w:p>
+    <w:p>
+      <w:pPr>
+        <w:rPr>
+          <w:rFonts w:ascii="Arial" w:hAnsi="Arial" w:cs="Arial"/>
+          <w:color w:val="282828"/>
+          <w:sz w:val="24"/>
+          <w:szCs w:val="24"/>
+          <w:shd w:val="clear" w:color="auto" w:fill="FFFFFF"/>
+        </w:rPr>
+      </w:pPr>
+      <w:r>
+        <w:rPr>
+          <w:rFonts w:ascii="Arial" w:hAnsi="Arial" w:cs="Arial"/>
+          <w:color w:val="282828"/>
+          <w:sz w:val="24"/>
+          <w:szCs w:val="24"/>
+          <w:shd w:val="clear" w:color="auto" w:fill="FFFFFF"/>
+        </w:rPr>
+        <w:t>“</w:t>
+      </w:r>
+      <w:r>
+        <w:rPr>
+          <w:rFonts w:ascii="Arial" w:hAnsi="Arial" w:cs="Arial"/>
+          <w:color w:val="282828"/>
+          <w:sz w:val="24"/>
+          <w:szCs w:val="24"/>
+          <w:shd w:val="clear" w:color="auto" w:fill="FFFFFF"/>
+        </w:rPr>
+        <w:t>Organizations needn’t focus solely on quick wins; they should develop a portfolio of initiatives with different time horizons. Automated processes that don’t need human intervention, such as AI-assisted fraud detection, can deliver a return in months, while projects that require human involvement, such as AI-supported customer service, are likely to pay off over a longer period.</w:t>
+      </w:r>
+      <w:r>
+        <w:rPr>
+          <w:rFonts w:ascii="Arial" w:hAnsi="Arial" w:cs="Arial"/>
+          <w:color w:val="282828"/>
+          <w:sz w:val="24"/>
+          <w:szCs w:val="24"/>
+          <w:shd w:val="clear" w:color="auto" w:fill="FFFFFF"/>
+        </w:rPr>
         <w:t>”</w:t>
       </w:r>
-      <w:r>
+    </w:p>
+    <w:p>
+      <w:pPr>
         <w:rPr>
           <w:rFonts w:ascii="Arial" w:hAnsi="Arial" w:cs="Arial"/>
           <w:color w:val="282828"/>
@@ -2024,287 +2449,447 @@
           <w:szCs w:val="24"/>
           <w:shd w:val="clear" w:color="auto" w:fill="FFFFFF"/>
         </w:rPr>
+      </w:pPr>
+      <w:r>
+        <w:rPr>
+          <w:rFonts w:ascii="Arial" w:hAnsi="Arial" w:cs="Arial"/>
+          <w:noProof/>
+          <w:color w:val="282828"/>
+          <w:sz w:val="24"/>
+          <w:szCs w:val="24"/>
+          <w:shd w:val="clear" w:color="auto" w:fill="FFFFFF"/>
+        </w:rPr>
+        <w:drawing>
+          <wp:anchor distT="0" distB="0" distL="114300" distR="114300" simplePos="0" relativeHeight="251660288" behindDoc="1" locked="0" layoutInCell="1" allowOverlap="1" wp14:anchorId="569CD701" wp14:editId="73989755">
+            <wp:simplePos x="0" y="0"/>
+            <wp:positionH relativeFrom="column">
+              <wp:posOffset>774700</wp:posOffset>
+            </wp:positionH>
+            <wp:positionV relativeFrom="paragraph">
+              <wp:posOffset>69850</wp:posOffset>
+            </wp:positionV>
+            <wp:extent cx="4337050" cy="2260600"/>
+            <wp:effectExtent l="0" t="0" r="6350" b="6350"/>
+            <wp:wrapTight wrapText="bothSides">
+              <wp:wrapPolygon edited="0">
+                <wp:start x="0" y="0"/>
+                <wp:lineTo x="0" y="21479"/>
+                <wp:lineTo x="21537" y="21479"/>
+                <wp:lineTo x="21537" y="0"/>
+                <wp:lineTo x="0" y="0"/>
+              </wp:wrapPolygon>
+            </wp:wrapTight>
+            <wp:docPr id="4" name="Picture 4"/>
+            <wp:cNvGraphicFramePr>
+              <a:graphicFrameLocks xmlns:a="http://schemas.openxmlformats.org/drawingml/2006/main" noChangeAspect="1"/>
+            </wp:cNvGraphicFramePr>
+            <a:graphic xmlns:a="http://schemas.openxmlformats.org/drawingml/2006/main">
+              <a:graphicData uri="http://schemas.openxmlformats.org/drawingml/2006/picture">
+                <pic:pic xmlns:pic="http://schemas.openxmlformats.org/drawingml/2006/picture">
+                  <pic:nvPicPr>
+                    <pic:cNvPr id="0" name="Picture 1"/>
+                    <pic:cNvPicPr>
+                      <a:picLocks noChangeAspect="1" noChangeArrowheads="1"/>
+                    </pic:cNvPicPr>
+                  </pic:nvPicPr>
+                  <pic:blipFill>
+                    <a:blip r:embed="rId10">
+                      <a:extLst>
+                        <a:ext uri="{28A0092B-C50C-407E-A947-70E740481C1C}">
+                          <a14:useLocalDpi xmlns:a14="http://schemas.microsoft.com/office/drawing/2010/main" val="0"/>
+                        </a:ext>
+                      </a:extLst>
+                    </a:blip>
+                    <a:srcRect/>
+                    <a:stretch>
+                      <a:fillRect/>
+                    </a:stretch>
+                  </pic:blipFill>
+                  <pic:spPr bwMode="auto">
+                    <a:xfrm>
+                      <a:off x="0" y="0"/>
+                      <a:ext cx="4337050" cy="2260600"/>
+                    </a:xfrm>
+                    <a:prstGeom prst="rect">
+                      <a:avLst/>
+                    </a:prstGeom>
+                    <a:noFill/>
+                    <a:ln>
+                      <a:noFill/>
+                    </a:ln>
+                  </pic:spPr>
+                </pic:pic>
+              </a:graphicData>
+            </a:graphic>
+          </wp:anchor>
+        </w:drawing>
+      </w:r>
+    </w:p>
+    <w:p>
+      <w:pPr>
+        <w:rPr>
+          <w:rFonts w:ascii="Arial" w:hAnsi="Arial" w:cs="Arial"/>
+          <w:b/>
+          <w:bCs/>
+          <w:sz w:val="24"/>
+          <w:szCs w:val="24"/>
+          <w:lang w:val="tr-TR"/>
+        </w:rPr>
+      </w:pPr>
+    </w:p>
+    <w:p>
+      <w:pPr>
+        <w:rPr>
+          <w:rFonts w:ascii="Arial" w:hAnsi="Arial" w:cs="Arial"/>
+          <w:b/>
+          <w:bCs/>
+          <w:sz w:val="24"/>
+          <w:szCs w:val="24"/>
+          <w:lang w:val="tr-TR"/>
+        </w:rPr>
+      </w:pPr>
+    </w:p>
+    <w:p>
+      <w:pPr>
+        <w:rPr>
+          <w:rFonts w:ascii="Arial" w:hAnsi="Arial" w:cs="Arial"/>
+          <w:b/>
+          <w:bCs/>
+          <w:sz w:val="24"/>
+          <w:szCs w:val="24"/>
+          <w:lang w:val="tr-TR"/>
+        </w:rPr>
+      </w:pPr>
+    </w:p>
+    <w:p>
+      <w:pPr>
+        <w:rPr>
+          <w:rFonts w:ascii="Arial" w:hAnsi="Arial" w:cs="Arial"/>
+          <w:b/>
+          <w:bCs/>
+          <w:sz w:val="24"/>
+          <w:szCs w:val="24"/>
+          <w:lang w:val="tr-TR"/>
+        </w:rPr>
+      </w:pPr>
+    </w:p>
+    <w:p>
+      <w:pPr>
+        <w:rPr>
+          <w:rFonts w:ascii="Arial" w:hAnsi="Arial" w:cs="Arial"/>
+          <w:b/>
+          <w:bCs/>
+          <w:sz w:val="24"/>
+          <w:szCs w:val="24"/>
+          <w:lang w:val="tr-TR"/>
+        </w:rPr>
+      </w:pPr>
+    </w:p>
+    <w:p>
+      <w:pPr>
+        <w:rPr>
+          <w:rFonts w:ascii="Arial" w:hAnsi="Arial" w:cs="Arial"/>
+          <w:b/>
+          <w:bCs/>
+          <w:sz w:val="24"/>
+          <w:szCs w:val="24"/>
+          <w:lang w:val="tr-TR"/>
+        </w:rPr>
+      </w:pPr>
+    </w:p>
+    <w:p>
+      <w:pPr>
+        <w:rPr>
+          <w:rFonts w:ascii="Arial" w:hAnsi="Arial" w:cs="Arial"/>
+          <w:b/>
+          <w:bCs/>
+          <w:sz w:val="24"/>
+          <w:szCs w:val="24"/>
+          <w:lang w:val="tr-TR"/>
+        </w:rPr>
+      </w:pPr>
+    </w:p>
+    <w:p>
+      <w:pPr>
+        <w:rPr>
+          <w:rFonts w:ascii="Arial" w:hAnsi="Arial" w:cs="Arial"/>
+          <w:b/>
+          <w:bCs/>
+          <w:sz w:val="24"/>
+          <w:szCs w:val="24"/>
+          <w:lang w:val="tr-TR"/>
+        </w:rPr>
+      </w:pPr>
+    </w:p>
+    <w:p>
+      <w:pPr>
+        <w:jc w:val="center"/>
+        <w:rPr>
+          <w:rFonts w:ascii="Arial" w:hAnsi="Arial" w:cs="Arial"/>
+          <w:i/>
+          <w:iCs/>
+          <w:lang w:val="tr-TR"/>
+        </w:rPr>
+      </w:pPr>
+      <w:r>
+        <w:rPr>
+          <w:rFonts w:ascii="Arial" w:hAnsi="Arial" w:cs="Arial"/>
+          <w:i/>
+          <w:iCs/>
+          <w:lang w:val="tr-TR"/>
+        </w:rPr>
+        <w:t>(Detailed explanation of the graph in [5])</w:t>
+      </w:r>
+    </w:p>
+    <w:p>
+      <w:pPr>
+        <w:rPr>
+          <w:rFonts w:ascii="Arial" w:hAnsi="Arial" w:cs="Arial"/>
+          <w:bCs/>
+          <w:sz w:val="24"/>
+          <w:szCs w:val="24"/>
+          <w:lang w:val="tr-TR"/>
+        </w:rPr>
+      </w:pPr>
+      <w:r>
+        <w:rPr>
+          <w:rFonts w:ascii="Arial" w:hAnsi="Arial" w:cs="Arial"/>
+          <w:b/>
+          <w:bCs/>
+          <w:sz w:val="24"/>
+          <w:szCs w:val="24"/>
+          <w:lang w:val="tr-TR"/>
+        </w:rPr>
+        <w:lastRenderedPageBreak/>
+        <w:t>“</w:t>
+      </w:r>
+      <w:r>
+        <w:rPr>
+          <w:rFonts w:ascii="Arial" w:hAnsi="Arial" w:cs="Arial"/>
+          <w:color w:val="000000"/>
+          <w:spacing w:val="-3"/>
+          <w:sz w:val="24"/>
+          <w:szCs w:val="24"/>
+          <w:shd w:val="clear" w:color="auto" w:fill="FFFFFF"/>
+        </w:rPr>
+        <w:t>AI-enabled companies divide key roles between a hub and spokes. A few tasks are always owned by the hub, and the spokes always own execution. The rest of the work falls into a gray area, and a firm’s individual characteristics determine where it should be done.</w:t>
+      </w:r>
+      <w:r>
+        <w:rPr>
+          <w:rFonts w:ascii="Arial" w:hAnsi="Arial" w:cs="Arial"/>
+          <w:b/>
+          <w:bCs/>
+          <w:sz w:val="24"/>
+          <w:szCs w:val="24"/>
+          <w:lang w:val="tr-TR"/>
+        </w:rPr>
+        <w:t>”</w:t>
+      </w:r>
+      <w:r>
+        <w:rPr>
+          <w:rFonts w:ascii="Arial" w:hAnsi="Arial" w:cs="Arial"/>
+          <w:b/>
+          <w:bCs/>
+          <w:sz w:val="24"/>
+          <w:szCs w:val="24"/>
+          <w:lang w:val="tr-TR"/>
+        </w:rPr>
+        <w:br/>
+      </w:r>
+      <w:r>
+        <w:rPr>
+          <w:rFonts w:ascii="Arial" w:hAnsi="Arial" w:cs="Arial"/>
+          <w:b/>
+          <w:bCs/>
+          <w:sz w:val="24"/>
+          <w:szCs w:val="24"/>
+          <w:lang w:val="tr-TR"/>
+        </w:rPr>
+        <w:br/>
+      </w:r>
+      <w:r>
+        <w:rPr>
+          <w:rFonts w:ascii="Arial" w:hAnsi="Arial" w:cs="Arial"/>
+          <w:bCs/>
+          <w:sz w:val="24"/>
+          <w:szCs w:val="24"/>
+          <w:lang w:val="tr-TR"/>
+        </w:rPr>
+        <w:t>The allocation of tasks depends on three factors: (1) the maturity of AI capabilities [more mature to the spoke], (2) business model complexity [more complex to the hub], (3) the pace and level of technical innovation required</w:t>
+      </w:r>
+      <w:r>
+        <w:rPr>
+          <w:rFonts w:ascii="Arial" w:hAnsi="Arial" w:cs="Arial"/>
+          <w:bCs/>
+          <w:sz w:val="24"/>
+          <w:szCs w:val="24"/>
+          <w:lang w:val="tr-TR"/>
+        </w:rPr>
+        <w:t xml:space="preserve"> [to </w:t>
+      </w:r>
+      <w:r>
+        <w:rPr>
+          <w:rFonts w:ascii="Arial" w:hAnsi="Arial" w:cs="Arial"/>
+          <w:bCs/>
+          <w:sz w:val="24"/>
+          <w:szCs w:val="24"/>
+          <w:lang w:val="tr-TR"/>
+        </w:rPr>
+        <w:t xml:space="preserve">the </w:t>
+      </w:r>
+      <w:r>
+        <w:rPr>
+          <w:rFonts w:ascii="Arial" w:hAnsi="Arial" w:cs="Arial"/>
+          <w:bCs/>
+          <w:sz w:val="24"/>
+          <w:szCs w:val="24"/>
+          <w:lang w:val="tr-TR"/>
+        </w:rPr>
+        <w:t>gray area when more pace needed]</w:t>
+      </w:r>
+      <w:r>
+        <w:rPr>
+          <w:rFonts w:ascii="Arial" w:hAnsi="Arial" w:cs="Arial"/>
+          <w:bCs/>
+          <w:sz w:val="24"/>
+          <w:szCs w:val="24"/>
+          <w:lang w:val="tr-TR"/>
+        </w:rPr>
+        <w:t>.</w:t>
+      </w:r>
+    </w:p>
+    <w:p>
+      <w:pPr>
+        <w:rPr>
+          <w:rFonts w:ascii="Arial" w:hAnsi="Arial" w:cs="Arial"/>
+          <w:b/>
+          <w:bCs/>
+          <w:sz w:val="24"/>
+          <w:szCs w:val="24"/>
+          <w:lang w:val="tr-TR"/>
+        </w:rPr>
+      </w:pPr>
+      <w:r>
+        <w:rPr>
+          <w:rFonts w:ascii="Arial" w:hAnsi="Arial" w:cs="Arial"/>
+          <w:b/>
+          <w:bCs/>
+          <w:sz w:val="24"/>
+          <w:szCs w:val="24"/>
+          <w:lang w:val="tr-TR"/>
+        </w:rPr>
+        <w:t>What should employees expect from an AI project? How should they direct the project and the expectations?</w:t>
+      </w:r>
+    </w:p>
+    <w:p>
+      <w:pPr>
+        <w:rPr>
+          <w:rFonts w:ascii="Arial" w:hAnsi="Arial" w:cs="Arial"/>
+          <w:b/>
+          <w:bCs/>
+          <w:sz w:val="24"/>
+          <w:szCs w:val="24"/>
+          <w:lang w:val="tr-TR"/>
+        </w:rPr>
+      </w:pPr>
+    </w:p>
+    <w:p>
+      <w:pPr>
+        <w:rPr>
+          <w:rFonts w:ascii="Arial" w:hAnsi="Arial" w:cs="Arial"/>
+          <w:color w:val="282828"/>
+          <w:sz w:val="24"/>
+          <w:szCs w:val="24"/>
+          <w:shd w:val="clear" w:color="auto" w:fill="FFFFFF"/>
+        </w:rPr>
+      </w:pPr>
+    </w:p>
+    <w:p>
+      <w:pPr>
+        <w:rPr>
+          <w:rFonts w:ascii="Arial" w:hAnsi="Arial" w:cs="Arial"/>
+          <w:color w:val="282828"/>
+          <w:sz w:val="24"/>
+          <w:szCs w:val="24"/>
+          <w:shd w:val="clear" w:color="auto" w:fill="FFFFFF"/>
+        </w:rPr>
+      </w:pPr>
+      <w:r>
+        <w:rPr>
+          <w:rFonts w:ascii="Arial" w:hAnsi="Arial" w:cs="Arial"/>
+          <w:color w:val="282828"/>
+          <w:sz w:val="24"/>
+          <w:szCs w:val="24"/>
+          <w:shd w:val="clear" w:color="auto" w:fill="FFFFFF"/>
+        </w:rPr>
+        <w:t>Analytics translators who are the bridge between the technical realm – the data scientists, engineers, and the business realm – marketing, supply chain, manufacturing, etc. can play a significant role in smooth transitions.</w:t>
+      </w:r>
+      <w:r>
+        <w:rPr>
+          <w:rFonts w:ascii="Arial" w:hAnsi="Arial" w:cs="Arial"/>
+          <w:color w:val="282828"/>
+          <w:sz w:val="24"/>
+          <w:szCs w:val="24"/>
+          <w:shd w:val="clear" w:color="auto" w:fill="FFFFFF"/>
+        </w:rPr>
         <w:t xml:space="preserve"> [5]</w:t>
       </w:r>
-      <w:r>
-        <w:rPr>
-          <w:rFonts w:ascii="Arial" w:hAnsi="Arial" w:cs="Arial"/>
-          <w:color w:val="282828"/>
-          <w:sz w:val="24"/>
-          <w:szCs w:val="24"/>
-          <w:shd w:val="clear" w:color="auto" w:fill="FFFFFF"/>
-        </w:rPr>
-        <w:t xml:space="preserve"> </w:t>
-      </w:r>
-      <w:r>
-        <w:rPr>
-          <w:rFonts w:ascii="Arial" w:hAnsi="Arial" w:cs="Arial"/>
-          <w:color w:val="282828"/>
-          <w:sz w:val="24"/>
-          <w:szCs w:val="24"/>
-          <w:shd w:val="clear" w:color="auto" w:fill="FFFFFF"/>
-        </w:rPr>
-        <w:t>“</w:t>
-      </w:r>
-      <w:r>
-        <w:rPr>
-          <w:rFonts w:ascii="Arial" w:hAnsi="Arial" w:cs="Arial"/>
-          <w:color w:val="282828"/>
-          <w:sz w:val="24"/>
-          <w:szCs w:val="24"/>
-          <w:shd w:val="clear" w:color="auto" w:fill="FFFFFF"/>
-        </w:rPr>
-        <w:t>While cutting-edge technology and talent are certainly needed, it’s equally important to align a company’s culture, structure, and ways of working to support broad AI adoption.</w:t>
-      </w:r>
-      <w:r>
-        <w:rPr>
-          <w:rFonts w:ascii="Arial" w:hAnsi="Arial" w:cs="Arial"/>
-          <w:color w:val="282828"/>
-          <w:sz w:val="24"/>
-          <w:szCs w:val="24"/>
-          <w:shd w:val="clear" w:color="auto" w:fill="FFFFFF"/>
-        </w:rPr>
-        <w:t>”</w:t>
-      </w:r>
-      <w:r>
-        <w:rPr>
-          <w:rFonts w:ascii="Arial" w:hAnsi="Arial" w:cs="Arial"/>
-          <w:color w:val="282828"/>
-          <w:sz w:val="24"/>
-          <w:szCs w:val="24"/>
-          <w:shd w:val="clear" w:color="auto" w:fill="FFFFFF"/>
-        </w:rPr>
-        <w:t xml:space="preserve"> [5]</w:t>
-      </w:r>
-      <w:r>
-        <w:rPr>
-          <w:rFonts w:ascii="Arial" w:hAnsi="Arial" w:cs="Arial"/>
-          <w:color w:val="282828"/>
-          <w:sz w:val="24"/>
-          <w:szCs w:val="24"/>
-          <w:shd w:val="clear" w:color="auto" w:fill="FFFFFF"/>
-        </w:rPr>
-        <w:br/>
-      </w:r>
-      <w:r>
-        <w:rPr>
-          <w:rFonts w:ascii="Arial" w:hAnsi="Arial" w:cs="Arial"/>
-          <w:color w:val="282828"/>
-          <w:sz w:val="24"/>
-          <w:szCs w:val="24"/>
-          <w:shd w:val="clear" w:color="auto" w:fill="FFFFFF"/>
-        </w:rPr>
-        <w:br/>
-      </w:r>
-      <w:r>
-        <w:rPr>
-          <w:rFonts w:ascii="Arial" w:hAnsi="Arial" w:cs="Arial"/>
-          <w:color w:val="282828"/>
-          <w:sz w:val="24"/>
-          <w:szCs w:val="24"/>
-          <w:shd w:val="clear" w:color="auto" w:fill="FFFFFF"/>
-        </w:rPr>
-        <w:t>To scale up AI, companies must make three shifts:</w:t>
-      </w:r>
-    </w:p>
-    <w:p>
-      <w:pPr>
-        <w:rPr>
-          <w:rFonts w:ascii="Arial" w:hAnsi="Arial" w:cs="Arial"/>
-          <w:color w:val="282828"/>
-          <w:sz w:val="24"/>
-          <w:szCs w:val="24"/>
-          <w:shd w:val="clear" w:color="auto" w:fill="FFFFFF"/>
-        </w:rPr>
-      </w:pPr>
-      <w:r>
-        <w:rPr>
-          <w:rFonts w:ascii="Arial" w:hAnsi="Arial" w:cs="Arial"/>
-          <w:color w:val="282828"/>
-          <w:sz w:val="24"/>
-          <w:szCs w:val="24"/>
-          <w:shd w:val="clear" w:color="auto" w:fill="FFFFFF"/>
-        </w:rPr>
-        <w:t>- From siloed work to interdisciplinary collaboration</w:t>
-      </w:r>
-    </w:p>
-    <w:p>
-      <w:pPr>
-        <w:rPr>
-          <w:rFonts w:ascii="Arial" w:hAnsi="Arial" w:cs="Arial"/>
-          <w:color w:val="282828"/>
-          <w:sz w:val="24"/>
-          <w:szCs w:val="24"/>
-          <w:shd w:val="clear" w:color="auto" w:fill="FFFFFF"/>
-        </w:rPr>
-      </w:pPr>
-      <w:r>
-        <w:rPr>
-          <w:rFonts w:ascii="Arial" w:hAnsi="Arial" w:cs="Arial"/>
-          <w:color w:val="282828"/>
-          <w:sz w:val="24"/>
-          <w:szCs w:val="24"/>
-          <w:shd w:val="clear" w:color="auto" w:fill="FFFFFF"/>
-        </w:rPr>
-        <w:t>- From experience-based, leader-driven decision making to data-driven decision making at the front line</w:t>
-      </w:r>
-    </w:p>
-    <w:p>
-      <w:pPr>
-        <w:rPr>
-          <w:rFonts w:ascii="Arial" w:hAnsi="Arial" w:cs="Arial"/>
-          <w:color w:val="282828"/>
-          <w:sz w:val="24"/>
-          <w:szCs w:val="24"/>
-          <w:shd w:val="clear" w:color="auto" w:fill="FFFFFF"/>
-        </w:rPr>
-      </w:pPr>
-      <w:r>
-        <w:rPr>
-          <w:rFonts w:ascii="Arial" w:hAnsi="Arial" w:cs="Arial"/>
-          <w:color w:val="282828"/>
-          <w:sz w:val="24"/>
-          <w:szCs w:val="24"/>
-          <w:shd w:val="clear" w:color="auto" w:fill="FFFFFF"/>
-        </w:rPr>
-        <w:t>- From rigid and risk-averse to agile, experimental, and adaptable</w:t>
-      </w:r>
-    </w:p>
-    <w:p>
-      <w:pPr>
-        <w:rPr>
-          <w:rFonts w:ascii="Arial" w:hAnsi="Arial" w:cs="Arial"/>
-          <w:b/>
-          <w:bCs/>
-          <w:sz w:val="24"/>
-          <w:szCs w:val="24"/>
-          <w:lang w:val="tr-TR"/>
-        </w:rPr>
-      </w:pPr>
-      <w:r>
-        <w:rPr>
-          <w:rFonts w:ascii="Arial" w:hAnsi="Arial" w:cs="Arial"/>
-          <w:b/>
-          <w:bCs/>
-          <w:sz w:val="24"/>
-          <w:szCs w:val="24"/>
-          <w:lang w:val="tr-TR"/>
-        </w:rPr>
-        <w:t>What should business</w:t>
-      </w:r>
-      <w:r>
-        <w:rPr>
-          <w:rFonts w:ascii="Arial" w:hAnsi="Arial" w:cs="Arial"/>
-          <w:b/>
-          <w:bCs/>
-          <w:sz w:val="24"/>
-          <w:szCs w:val="24"/>
-          <w:lang w:val="tr-TR"/>
-        </w:rPr>
-        <w:t xml:space="preserve"> managers</w:t>
-      </w:r>
-      <w:r>
-        <w:rPr>
-          <w:rFonts w:ascii="Arial" w:hAnsi="Arial" w:cs="Arial"/>
-          <w:b/>
-          <w:bCs/>
-          <w:sz w:val="24"/>
-          <w:szCs w:val="24"/>
-          <w:lang w:val="tr-TR"/>
-        </w:rPr>
-        <w:t xml:space="preserve"> expect from an AI project? Wh</w:t>
-      </w:r>
-      <w:r>
-        <w:rPr>
-          <w:rFonts w:ascii="Arial" w:hAnsi="Arial" w:cs="Arial"/>
-          <w:b/>
-          <w:bCs/>
-          <w:sz w:val="24"/>
-          <w:szCs w:val="24"/>
-          <w:lang w:val="tr-TR"/>
-        </w:rPr>
-        <w:t>ich points</w:t>
-      </w:r>
-      <w:r>
-        <w:rPr>
-          <w:rFonts w:ascii="Arial" w:hAnsi="Arial" w:cs="Arial"/>
-          <w:b/>
-          <w:bCs/>
-          <w:sz w:val="24"/>
-          <w:szCs w:val="24"/>
-          <w:lang w:val="tr-TR"/>
-        </w:rPr>
-        <w:t xml:space="preserve"> are to consider?</w:t>
-      </w:r>
-    </w:p>
-    <w:p>
-      <w:pPr>
-        <w:rPr>
-          <w:rFonts w:ascii="Arial" w:hAnsi="Arial" w:cs="Arial"/>
-          <w:b/>
-          <w:bCs/>
-          <w:sz w:val="24"/>
-          <w:szCs w:val="24"/>
-          <w:lang w:val="tr-TR"/>
-        </w:rPr>
-      </w:pPr>
-    </w:p>
-    <w:p>
-      <w:pPr>
-        <w:rPr>
-          <w:rFonts w:ascii="Arial" w:hAnsi="Arial" w:cs="Arial"/>
-          <w:b/>
-          <w:bCs/>
-          <w:sz w:val="24"/>
-          <w:szCs w:val="24"/>
-          <w:lang w:val="tr-TR"/>
-        </w:rPr>
-      </w:pPr>
-      <w:r>
-        <w:rPr>
-          <w:rFonts w:ascii="Arial" w:hAnsi="Arial" w:cs="Arial"/>
-          <w:b/>
-          <w:bCs/>
-          <w:sz w:val="24"/>
-          <w:szCs w:val="24"/>
-          <w:lang w:val="tr-TR"/>
-        </w:rPr>
-        <w:t>What should employees expect from an AI project? How should they direct the project and the expectations?</w:t>
-      </w:r>
-    </w:p>
-    <w:p>
-      <w:pPr>
-        <w:rPr>
-          <w:rFonts w:ascii="Arial" w:hAnsi="Arial" w:cs="Arial"/>
-          <w:b/>
-          <w:bCs/>
-          <w:sz w:val="24"/>
-          <w:szCs w:val="24"/>
-          <w:lang w:val="tr-TR"/>
-        </w:rPr>
-      </w:pPr>
-    </w:p>
-    <w:p>
-      <w:pPr>
-        <w:rPr>
-          <w:rFonts w:ascii="Arial" w:hAnsi="Arial" w:cs="Arial"/>
-          <w:b/>
-          <w:bCs/>
-          <w:sz w:val="24"/>
-          <w:szCs w:val="24"/>
-          <w:lang w:val="tr-TR"/>
-        </w:rPr>
-      </w:pPr>
-      <w:r>
-        <w:rPr>
-          <w:rFonts w:ascii="Arial" w:hAnsi="Arial" w:cs="Arial"/>
-          <w:b/>
-          <w:bCs/>
-          <w:sz w:val="24"/>
-          <w:szCs w:val="24"/>
-          <w:lang w:val="tr-TR"/>
-        </w:rPr>
-        <w:t>What should customers expect from AI-powered products?</w:t>
+    </w:p>
+    <w:p>
+      <w:pPr>
+        <w:rPr>
+          <w:rFonts w:ascii="Arial" w:hAnsi="Arial" w:cs="Arial"/>
+          <w:b/>
+          <w:bCs/>
+          <w:sz w:val="24"/>
+          <w:szCs w:val="24"/>
+          <w:lang w:val="tr-TR"/>
+        </w:rPr>
+      </w:pPr>
+    </w:p>
+    <w:p>
+      <w:pPr>
+        <w:rPr>
+          <w:rFonts w:ascii="Arial" w:hAnsi="Arial" w:cs="Arial"/>
+          <w:b/>
+          <w:bCs/>
+          <w:sz w:val="24"/>
+          <w:szCs w:val="24"/>
+          <w:lang w:val="tr-TR"/>
+        </w:rPr>
+      </w:pPr>
+      <w:r>
+        <w:rPr>
+          <w:rFonts w:ascii="Arial" w:hAnsi="Arial" w:cs="Arial"/>
+          <w:b/>
+          <w:bCs/>
+          <w:sz w:val="24"/>
+          <w:szCs w:val="24"/>
+          <w:lang w:val="tr-TR"/>
+        </w:rPr>
+        <w:t>What should customers</w:t>
+      </w:r>
+      <w:r>
+        <w:rPr>
+          <w:rFonts w:ascii="Arial" w:hAnsi="Arial" w:cs="Arial"/>
+          <w:b/>
+          <w:bCs/>
+          <w:sz w:val="24"/>
+          <w:szCs w:val="24"/>
+          <w:lang w:val="tr-TR"/>
+        </w:rPr>
+        <w:t xml:space="preserve"> (B2B or B2C)</w:t>
+      </w:r>
+      <w:r>
+        <w:rPr>
+          <w:rFonts w:ascii="Arial" w:hAnsi="Arial" w:cs="Arial"/>
+          <w:b/>
+          <w:bCs/>
+          <w:sz w:val="24"/>
+          <w:szCs w:val="24"/>
+          <w:lang w:val="tr-TR"/>
+        </w:rPr>
+        <w:t xml:space="preserve"> expect from AI-powered products?</w:t>
       </w:r>
     </w:p>
     <w:p>
@@ -2463,7 +3048,7 @@
         </w:rPr>
         <w:br/>
       </w:r>
-      <w:hyperlink r:id="rId9" w:history="1">
+      <w:hyperlink r:id="rId11" w:history="1">
         <w:r>
           <w:rPr>
             <w:rStyle w:val="Hyperlink"/>
@@ -2526,7 +3111,7 @@
         </w:rPr>
         <w:br/>
       </w:r>
-      <w:hyperlink r:id="rId10" w:history="1">
+      <w:hyperlink r:id="rId12" w:history="1">
         <w:r>
           <w:rPr>
             <w:rStyle w:val="Hyperlink"/>
@@ -2598,7 +3183,7 @@
         </w:rPr>
         <w:br/>
       </w:r>
-      <w:hyperlink r:id="rId11" w:history="1">
+      <w:hyperlink r:id="rId13" w:history="1">
         <w:r>
           <w:rPr>
             <w:rStyle w:val="Hyperlink"/>
@@ -2652,7 +3237,7 @@
         </w:rPr>
         <w:t xml:space="preserve">Artificial Intelligence for the Real World: </w:t>
       </w:r>
-      <w:hyperlink r:id="rId12" w:history="1">
+      <w:hyperlink r:id="rId14" w:history="1">
         <w:r>
           <w:rPr>
             <w:rStyle w:val="Hyperlink"/>
@@ -2708,7 +3293,7 @@
         </w:rPr>
         <w:t xml:space="preserve">Building AI-powered Organization: </w:t>
       </w:r>
-      <w:hyperlink r:id="rId13" w:history="1">
+      <w:hyperlink r:id="rId15" w:history="1">
         <w:r>
           <w:rPr>
             <w:rStyle w:val="Hyperlink"/>
@@ -2742,7 +3327,6 @@
           <w:szCs w:val="24"/>
           <w:lang w:val="tr-TR"/>
         </w:rPr>
-        <w:lastRenderedPageBreak/>
         <w:t xml:space="preserve">[6] </w:t>
       </w:r>
       <w:r>
@@ -2754,7 +3338,7 @@
         </w:rPr>
         <w:t xml:space="preserve">Mckinsey Global Survey - The State of AI in 2020: </w:t>
       </w:r>
-      <w:hyperlink r:id="rId14" w:history="1">
+      <w:hyperlink r:id="rId16" w:history="1">
         <w:r>
           <w:rPr>
             <w:rStyle w:val="Hyperlink"/>
@@ -2788,6 +3372,7 @@
           <w:szCs w:val="24"/>
           <w:lang w:val="tr-TR"/>
         </w:rPr>
+        <w:lastRenderedPageBreak/>
         <w:t xml:space="preserve">[7] </w:t>
       </w:r>
       <w:r>
@@ -2808,7 +3393,7 @@
         </w:rPr>
         <w:br/>
       </w:r>
-      <w:hyperlink r:id="rId15" w:history="1">
+      <w:hyperlink r:id="rId17" w:history="1">
         <w:r>
           <w:rPr>
             <w:rStyle w:val="Hyperlink"/>
@@ -2862,7 +3447,7 @@
         </w:rPr>
         <w:br/>
       </w:r>
-      <w:hyperlink r:id="rId16" w:history="1">
+      <w:hyperlink r:id="rId18" w:history="1">
         <w:r>
           <w:rPr>
             <w:rStyle w:val="Hyperlink"/>
@@ -2925,7 +3510,7 @@
         </w:rPr>
         <w:br/>
       </w:r>
-      <w:hyperlink r:id="rId17" w:history="1">
+      <w:hyperlink r:id="rId19" w:history="1">
         <w:r>
           <w:rPr>
             <w:rStyle w:val="Hyperlink"/>
@@ -2979,7 +3564,7 @@
         </w:rPr>
         <w:br/>
       </w:r>
-      <w:hyperlink r:id="rId18" w:history="1">
+      <w:hyperlink r:id="rId20" w:history="1">
         <w:r>
           <w:rPr>
             <w:rStyle w:val="Hyperlink"/>
@@ -3033,7 +3618,7 @@
         </w:rPr>
         <w:br/>
       </w:r>
-      <w:hyperlink r:id="rId19" w:history="1">
+      <w:hyperlink r:id="rId21" w:history="1">
         <w:r>
           <w:rPr>
             <w:rStyle w:val="Hyperlink"/>
@@ -3056,7 +3641,7 @@
       </w:r>
     </w:p>
     <w:sectPr>
-      <w:headerReference w:type="default" r:id="rId20"/>
+      <w:headerReference w:type="default" r:id="rId22"/>
       <w:pgSz w:w="12240" w:h="15840"/>
       <w:pgMar w:top="1440" w:right="1440" w:bottom="1440" w:left="1440" w:header="720" w:footer="720" w:gutter="0"/>
       <w:cols w:space="720"/>
@@ -3632,6 +4217,118 @@
     </w:lvl>
   </w:abstractNum>
   <w:abstractNum w:abstractNumId="4" w15:restartNumberingAfterBreak="0">
+    <w:nsid w:val="488D1D97"/>
+    <w:multiLevelType w:val="hybridMultilevel"/>
+    <w:tmpl w:val="CA7683F8"/>
+    <w:lvl w:ilvl="0" w:tplc="5ED0C128">
+      <w:numFmt w:val="bullet"/>
+      <w:lvlText w:val="-"/>
+      <w:lvlJc w:val="left"/>
+      <w:pPr>
+        <w:ind w:left="720" w:hanging="360"/>
+      </w:pPr>
+      <w:rPr>
+        <w:rFonts w:ascii="Arial" w:eastAsiaTheme="minorHAnsi" w:hAnsi="Arial" w:cs="Arial" w:hint="default"/>
+      </w:rPr>
+    </w:lvl>
+    <w:lvl w:ilvl="1" w:tplc="04090003" w:tentative="1">
+      <w:start w:val="1"/>
+      <w:numFmt w:val="bullet"/>
+      <w:lvlText w:val="o"/>
+      <w:lvlJc w:val="left"/>
+      <w:pPr>
+        <w:ind w:left="1440" w:hanging="360"/>
+      </w:pPr>
+      <w:rPr>
+        <w:rFonts w:ascii="Courier New" w:hAnsi="Courier New" w:cs="Courier New" w:hint="default"/>
+      </w:rPr>
+    </w:lvl>
+    <w:lvl w:ilvl="2" w:tplc="04090005" w:tentative="1">
+      <w:start w:val="1"/>
+      <w:numFmt w:val="bullet"/>
+      <w:lvlText w:val=""/>
+      <w:lvlJc w:val="left"/>
+      <w:pPr>
+        <w:ind w:left="2160" w:hanging="360"/>
+      </w:pPr>
+      <w:rPr>
+        <w:rFonts w:ascii="Wingdings" w:hAnsi="Wingdings" w:hint="default"/>
+      </w:rPr>
+    </w:lvl>
+    <w:lvl w:ilvl="3" w:tplc="04090001" w:tentative="1">
+      <w:start w:val="1"/>
+      <w:numFmt w:val="bullet"/>
+      <w:lvlText w:val=""/>
+      <w:lvlJc w:val="left"/>
+      <w:pPr>
+        <w:ind w:left="2880" w:hanging="360"/>
+      </w:pPr>
+      <w:rPr>
+        <w:rFonts w:ascii="Symbol" w:hAnsi="Symbol" w:hint="default"/>
+      </w:rPr>
+    </w:lvl>
+    <w:lvl w:ilvl="4" w:tplc="04090003" w:tentative="1">
+      <w:start w:val="1"/>
+      <w:numFmt w:val="bullet"/>
+      <w:lvlText w:val="o"/>
+      <w:lvlJc w:val="left"/>
+      <w:pPr>
+        <w:ind w:left="3600" w:hanging="360"/>
+      </w:pPr>
+      <w:rPr>
+        <w:rFonts w:ascii="Courier New" w:hAnsi="Courier New" w:cs="Courier New" w:hint="default"/>
+      </w:rPr>
+    </w:lvl>
+    <w:lvl w:ilvl="5" w:tplc="04090005" w:tentative="1">
+      <w:start w:val="1"/>
+      <w:numFmt w:val="bullet"/>
+      <w:lvlText w:val=""/>
+      <w:lvlJc w:val="left"/>
+      <w:pPr>
+        <w:ind w:left="4320" w:hanging="360"/>
+      </w:pPr>
+      <w:rPr>
+        <w:rFonts w:ascii="Wingdings" w:hAnsi="Wingdings" w:hint="default"/>
+      </w:rPr>
+    </w:lvl>
+    <w:lvl w:ilvl="6" w:tplc="04090001" w:tentative="1">
+      <w:start w:val="1"/>
+      <w:numFmt w:val="bullet"/>
+      <w:lvlText w:val=""/>
+      <w:lvlJc w:val="left"/>
+      <w:pPr>
+        <w:ind w:left="5040" w:hanging="360"/>
+      </w:pPr>
+      <w:rPr>
+        <w:rFonts w:ascii="Symbol" w:hAnsi="Symbol" w:hint="default"/>
+      </w:rPr>
+    </w:lvl>
+    <w:lvl w:ilvl="7" w:tplc="04090003" w:tentative="1">
+      <w:start w:val="1"/>
+      <w:numFmt w:val="bullet"/>
+      <w:lvlText w:val="o"/>
+      <w:lvlJc w:val="left"/>
+      <w:pPr>
+        <w:ind w:left="5760" w:hanging="360"/>
+      </w:pPr>
+      <w:rPr>
+        <w:rFonts w:ascii="Courier New" w:hAnsi="Courier New" w:cs="Courier New" w:hint="default"/>
+      </w:rPr>
+    </w:lvl>
+    <w:lvl w:ilvl="8" w:tplc="04090005" w:tentative="1">
+      <w:start w:val="1"/>
+      <w:numFmt w:val="bullet"/>
+      <w:lvlText w:val=""/>
+      <w:lvlJc w:val="left"/>
+      <w:pPr>
+        <w:ind w:left="6480" w:hanging="360"/>
+      </w:pPr>
+      <w:rPr>
+        <w:rFonts w:ascii="Wingdings" w:hAnsi="Wingdings" w:hint="default"/>
+      </w:rPr>
+    </w:lvl>
+  </w:abstractNum>
+  <w:abstractNum w:abstractNumId="5" w15:restartNumberingAfterBreak="0">
     <w:nsid w:val="49864DA4"/>
     <w:multiLevelType w:val="hybridMultilevel"/>
     <w:tmpl w:val="B566BAAC"/>
@@ -3744,7 +4441,7 @@
       </w:rPr>
     </w:lvl>
   </w:abstractNum>
-  <w:abstractNum w:abstractNumId="5" w15:restartNumberingAfterBreak="0">
+  <w:abstractNum w:abstractNumId="6" w15:restartNumberingAfterBreak="0">
     <w:nsid w:val="534536D5"/>
     <w:multiLevelType w:val="hybridMultilevel"/>
     <w:tmpl w:val="2C0C525E"/>
@@ -3856,7 +4553,7 @@
       </w:rPr>
     </w:lvl>
   </w:abstractNum>
-  <w:abstractNum w:abstractNumId="6" w15:restartNumberingAfterBreak="0">
+  <w:abstractNum w:abstractNumId="7" w15:restartNumberingAfterBreak="0">
     <w:nsid w:val="7CE647D3"/>
     <w:multiLevelType w:val="hybridMultilevel"/>
     <w:tmpl w:val="4E40549C"/>
@@ -3946,13 +4643,13 @@
     </w:lvl>
   </w:abstractNum>
   <w:num w:numId="1">
-    <w:abstractNumId w:val="5"/>
+    <w:abstractNumId w:val="6"/>
   </w:num>
   <w:num w:numId="2">
     <w:abstractNumId w:val="1"/>
   </w:num>
   <w:num w:numId="3">
-    <w:abstractNumId w:val="6"/>
+    <w:abstractNumId w:val="7"/>
   </w:num>
   <w:num w:numId="4">
     <w:abstractNumId w:val="2"/>
@@ -3964,6 +4661,9 @@
     <w:abstractNumId w:val="0"/>
   </w:num>
   <w:num w:numId="7">
+    <w:abstractNumId w:val="5"/>
+  </w:num>
+  <w:num w:numId="8">
     <w:abstractNumId w:val="4"/>
   </w:num>
 </w:numbering>

</xml_diff>